<commit_message>
:bug: fixing get docx
</commit_message>
<xml_diff>
--- a/dinner_time/apps/api/company/templates/docx_template/template_order.docx
+++ b/dinner_time/apps/api/company/templates/docx_template/template_order.docx
@@ -38,7 +38,19 @@
         <w:rPr>
           <w:lang w:val="en-US"/>
         </w:rPr>
-        <w:t xml:space="preserve"> in company_data %} </w:t>
+        <w:t xml:space="preserve"> in company_data</w:t>
+      </w:r>
+      <w:r>
+        <w:rPr>
+          <w:lang w:val="en-US"/>
+        </w:rPr>
+        <w:t>.data</w:t>
+      </w:r>
+      <w:r>
+        <w:rPr>
+          <w:lang w:val="en-US"/>
+        </w:rPr>
+        <w:t xml:space="preserve"> %} </w:t>
       </w:r>
     </w:p>
     <w:p>
@@ -1920,10 +1932,16 @@
       </w:tr>
     </w:tbl>
     <w:p>
+      <w:pPr>
+        <w:rPr>
+          <w:lang w:val="en-US"/>
+        </w:rPr>
+      </w:pPr>
       <w:r>
         <w:rPr>
           <w:b/>
           <w:caps/>
+          <w:lang w:val="en-US"/>
         </w:rPr>
         <w:br w:type="page"/>
       </w:r>
@@ -1995,7 +2013,7 @@
         <w:jc w:val="center"/>
         <w:rPr>
           <w:rFonts w:ascii="Times New Roman" w:hAnsi="Times New Roman"/>
-          <w:lang w:eastAsia="ru-RU"/>
+          <w:lang w:val="en-US" w:eastAsia="ru-RU"/>
         </w:rPr>
       </w:pPr>
     </w:p>
@@ -2003,8 +2021,14 @@
       <w:pPr>
         <w:pStyle w:val="RightAligned"/>
         <w:jc w:val="center"/>
-      </w:pPr>
-      <w:r>
+        <w:rPr>
+          <w:lang w:val="en-US"/>
+        </w:rPr>
+      </w:pPr>
+      <w:r>
+        <w:rPr>
+          <w:lang w:val="en-US"/>
+        </w:rPr>
         <w:t>{% endfor %}</w:t>
       </w:r>
     </w:p>
@@ -2014,7 +2038,7 @@
         <w:jc w:val="center"/>
         <w:rPr>
           <w:rFonts w:ascii="Times New Roman" w:hAnsi="Times New Roman"/>
-          <w:lang w:eastAsia="ru-RU"/>
+          <w:lang w:val="en-US" w:eastAsia="ru-RU"/>
         </w:rPr>
       </w:pPr>
     </w:p>
@@ -2024,7 +2048,7 @@
         <w:jc w:val="center"/>
         <w:rPr>
           <w:rFonts w:ascii="Times New Roman" w:hAnsi="Times New Roman"/>
-          <w:lang w:eastAsia="ru-RU"/>
+          <w:lang w:val="en-US" w:eastAsia="ru-RU"/>
         </w:rPr>
       </w:pPr>
     </w:p>
@@ -2034,7 +2058,7 @@
         <w:jc w:val="center"/>
         <w:rPr>
           <w:rFonts w:ascii="Times New Roman" w:hAnsi="Times New Roman"/>
-          <w:lang w:eastAsia="ru-RU"/>
+          <w:lang w:val="en-US" w:eastAsia="ru-RU"/>
         </w:rPr>
       </w:pPr>
     </w:p>
@@ -2044,7 +2068,7 @@
         <w:jc w:val="center"/>
         <w:rPr>
           <w:rFonts w:ascii="Times New Roman" w:hAnsi="Times New Roman"/>
-          <w:lang w:eastAsia="ru-RU"/>
+          <w:lang w:val="en-US" w:eastAsia="ru-RU"/>
         </w:rPr>
       </w:pPr>
     </w:p>
@@ -2054,7 +2078,7 @@
         <w:jc w:val="center"/>
         <w:rPr>
           <w:rFonts w:ascii="Times New Roman" w:hAnsi="Times New Roman"/>
-          <w:lang w:eastAsia="ru-RU"/>
+          <w:lang w:val="en-US" w:eastAsia="ru-RU"/>
         </w:rPr>
       </w:pPr>
     </w:p>
@@ -2064,7 +2088,7 @@
         <w:jc w:val="center"/>
         <w:rPr>
           <w:rFonts w:ascii="Times New Roman" w:hAnsi="Times New Roman"/>
-          <w:lang w:eastAsia="ru-RU"/>
+          <w:lang w:val="en-US" w:eastAsia="ru-RU"/>
         </w:rPr>
       </w:pPr>
     </w:p>
@@ -2074,7 +2098,7 @@
         <w:jc w:val="center"/>
         <w:rPr>
           <w:rFonts w:ascii="Times New Roman" w:hAnsi="Times New Roman"/>
-          <w:lang w:eastAsia="ru-RU"/>
+          <w:lang w:val="en-US" w:eastAsia="ru-RU"/>
         </w:rPr>
       </w:pPr>
     </w:p>
@@ -2084,7 +2108,7 @@
         <w:jc w:val="center"/>
         <w:rPr>
           <w:rFonts w:ascii="Times New Roman" w:hAnsi="Times New Roman"/>
-          <w:lang w:eastAsia="ru-RU"/>
+          <w:lang w:val="en-US" w:eastAsia="ru-RU"/>
         </w:rPr>
       </w:pPr>
     </w:p>
@@ -2094,7 +2118,7 @@
         <w:jc w:val="center"/>
         <w:rPr>
           <w:rFonts w:ascii="Times New Roman" w:hAnsi="Times New Roman"/>
-          <w:lang w:eastAsia="ru-RU"/>
+          <w:lang w:val="en-US" w:eastAsia="ru-RU"/>
         </w:rPr>
       </w:pPr>
     </w:p>
@@ -2104,7 +2128,7 @@
         <w:jc w:val="center"/>
         <w:rPr>
           <w:rFonts w:ascii="Times New Roman" w:hAnsi="Times New Roman"/>
-          <w:lang w:eastAsia="ru-RU"/>
+          <w:lang w:val="en-US" w:eastAsia="ru-RU"/>
         </w:rPr>
       </w:pPr>
     </w:p>
@@ -2114,7 +2138,7 @@
         <w:jc w:val="center"/>
         <w:rPr>
           <w:rFonts w:ascii="Times New Roman" w:hAnsi="Times New Roman"/>
-          <w:lang w:eastAsia="ru-RU"/>
+          <w:lang w:val="en-US" w:eastAsia="ru-RU"/>
         </w:rPr>
       </w:pPr>
     </w:p>
@@ -2124,7 +2148,7 @@
         <w:jc w:val="center"/>
         <w:rPr>
           <w:rFonts w:ascii="Times New Roman" w:hAnsi="Times New Roman"/>
-          <w:lang w:eastAsia="ru-RU"/>
+          <w:lang w:val="en-US" w:eastAsia="ru-RU"/>
         </w:rPr>
       </w:pPr>
     </w:p>
@@ -2134,7 +2158,7 @@
         <w:jc w:val="center"/>
         <w:rPr>
           <w:rFonts w:ascii="Times New Roman" w:hAnsi="Times New Roman"/>
-          <w:lang w:eastAsia="ru-RU"/>
+          <w:lang w:val="en-US" w:eastAsia="ru-RU"/>
         </w:rPr>
       </w:pPr>
     </w:p>
@@ -2144,7 +2168,7 @@
         <w:jc w:val="center"/>
         <w:rPr>
           <w:rFonts w:ascii="Times New Roman" w:hAnsi="Times New Roman"/>
-          <w:lang w:eastAsia="ru-RU"/>
+          <w:lang w:val="en-US" w:eastAsia="ru-RU"/>
         </w:rPr>
       </w:pPr>
     </w:p>
@@ -2154,7 +2178,7 @@
         <w:jc w:val="center"/>
         <w:rPr>
           <w:rFonts w:ascii="Times New Roman" w:hAnsi="Times New Roman"/>
-          <w:lang w:eastAsia="ru-RU"/>
+          <w:lang w:val="en-US" w:eastAsia="ru-RU"/>
         </w:rPr>
       </w:pPr>
     </w:p>
@@ -2164,7 +2188,7 @@
         <w:jc w:val="center"/>
         <w:rPr>
           <w:rFonts w:ascii="Times New Roman" w:hAnsi="Times New Roman"/>
-          <w:lang w:eastAsia="ru-RU"/>
+          <w:lang w:val="en-US" w:eastAsia="ru-RU"/>
         </w:rPr>
       </w:pPr>
     </w:p>
@@ -2174,7 +2198,7 @@
         <w:jc w:val="center"/>
         <w:rPr>
           <w:rFonts w:ascii="Times New Roman" w:hAnsi="Times New Roman"/>
-          <w:lang w:eastAsia="ru-RU"/>
+          <w:lang w:val="en-US" w:eastAsia="ru-RU"/>
         </w:rPr>
       </w:pPr>
     </w:p>
@@ -2184,7 +2208,7 @@
         <w:jc w:val="center"/>
         <w:rPr>
           <w:rFonts w:ascii="Times New Roman" w:hAnsi="Times New Roman"/>
-          <w:lang w:eastAsia="ru-RU"/>
+          <w:lang w:val="en-US" w:eastAsia="ru-RU"/>
         </w:rPr>
       </w:pPr>
     </w:p>
@@ -2194,7 +2218,7 @@
         <w:jc w:val="center"/>
         <w:rPr>
           <w:rFonts w:ascii="Times New Roman" w:hAnsi="Times New Roman"/>
-          <w:lang w:eastAsia="ru-RU"/>
+          <w:lang w:val="en-US" w:eastAsia="ru-RU"/>
         </w:rPr>
       </w:pPr>
     </w:p>
@@ -2204,7 +2228,7 @@
         <w:jc w:val="center"/>
         <w:rPr>
           <w:rFonts w:ascii="Times New Roman" w:hAnsi="Times New Roman"/>
-          <w:lang w:eastAsia="ru-RU"/>
+          <w:lang w:val="en-US" w:eastAsia="ru-RU"/>
         </w:rPr>
       </w:pPr>
     </w:p>
@@ -2214,7 +2238,7 @@
         <w:jc w:val="center"/>
         <w:rPr>
           <w:rFonts w:ascii="Times New Roman" w:hAnsi="Times New Roman"/>
-          <w:lang w:eastAsia="ru-RU"/>
+          <w:lang w:val="en-US" w:eastAsia="ru-RU"/>
         </w:rPr>
       </w:pPr>
     </w:p>
@@ -2224,7 +2248,7 @@
         <w:jc w:val="center"/>
         <w:rPr>
           <w:rFonts w:ascii="Times New Roman" w:hAnsi="Times New Roman"/>
-          <w:lang w:eastAsia="ru-RU"/>
+          <w:lang w:val="en-US" w:eastAsia="ru-RU"/>
         </w:rPr>
       </w:pPr>
     </w:p>
@@ -2234,7 +2258,7 @@
         <w:jc w:val="center"/>
         <w:rPr>
           <w:rFonts w:ascii="Times New Roman" w:hAnsi="Times New Roman"/>
-          <w:lang w:eastAsia="ru-RU"/>
+          <w:lang w:val="en-US" w:eastAsia="ru-RU"/>
         </w:rPr>
       </w:pPr>
     </w:p>
@@ -2244,7 +2268,7 @@
         <w:jc w:val="center"/>
         <w:rPr>
           <w:rFonts w:ascii="Times New Roman" w:hAnsi="Times New Roman"/>
-          <w:lang w:eastAsia="ru-RU"/>
+          <w:lang w:val="en-US" w:eastAsia="ru-RU"/>
         </w:rPr>
       </w:pPr>
     </w:p>
@@ -2254,7 +2278,7 @@
         <w:jc w:val="center"/>
         <w:rPr>
           <w:rFonts w:ascii="Times New Roman" w:hAnsi="Times New Roman"/>
-          <w:lang w:eastAsia="ru-RU"/>
+          <w:lang w:val="en-US" w:eastAsia="ru-RU"/>
         </w:rPr>
       </w:pPr>
     </w:p>
@@ -2264,7 +2288,7 @@
         <w:jc w:val="center"/>
         <w:rPr>
           <w:rFonts w:ascii="Times New Roman" w:hAnsi="Times New Roman"/>
-          <w:lang w:eastAsia="ru-RU"/>
+          <w:lang w:val="en-US" w:eastAsia="ru-RU"/>
         </w:rPr>
       </w:pPr>
     </w:p>
@@ -2274,7 +2298,7 @@
         <w:jc w:val="center"/>
         <w:rPr>
           <w:rFonts w:ascii="Times New Roman" w:hAnsi="Times New Roman"/>
-          <w:lang w:eastAsia="ru-RU"/>
+          <w:lang w:val="en-US" w:eastAsia="ru-RU"/>
         </w:rPr>
       </w:pPr>
     </w:p>
@@ -2284,7 +2308,7 @@
         <w:jc w:val="center"/>
         <w:rPr>
           <w:rFonts w:ascii="Times New Roman" w:hAnsi="Times New Roman"/>
-          <w:lang w:eastAsia="ru-RU"/>
+          <w:lang w:val="en-US" w:eastAsia="ru-RU"/>
         </w:rPr>
       </w:pPr>
     </w:p>
@@ -2294,7 +2318,7 @@
         <w:jc w:val="center"/>
         <w:rPr>
           <w:rFonts w:ascii="Times New Roman" w:hAnsi="Times New Roman"/>
-          <w:lang w:eastAsia="ru-RU"/>
+          <w:lang w:val="en-US" w:eastAsia="ru-RU"/>
         </w:rPr>
       </w:pPr>
     </w:p>
@@ -2304,7 +2328,7 @@
         <w:jc w:val="center"/>
         <w:rPr>
           <w:rFonts w:ascii="Times New Roman" w:hAnsi="Times New Roman"/>
-          <w:lang w:eastAsia="ru-RU"/>
+          <w:lang w:val="en-US" w:eastAsia="ru-RU"/>
         </w:rPr>
       </w:pPr>
     </w:p>

</xml_diff>